<commit_message>
tilføjet Cancel res. usecase
</commit_message>
<xml_diff>
--- a/Documents/Use Cases/Use Case Texts.docx
+++ b/Documents/Use Cases/Use Case Texts.docx
@@ -4279,45 +4279,322 @@
               </w:rPr>
               <w:t>UC_1.01</w:t>
             </w:r>
+            <w:r>
+              <w:rPr>
+                <w:rFonts w:ascii="Arial" w:eastAsia="Times New Roman" w:hAnsi="Arial" w:cs="Arial"/>
+                <w:color w:val="000000"/>
+                <w:sz w:val="24"/>
+                <w:szCs w:val="24"/>
+                <w:lang w:eastAsia="da-DK"/>
+              </w:rPr>
+              <w:t> </w:t>
+            </w:r>
+            <w:r>
+              <w:rPr>
+                <w:rFonts w:ascii="Times New Roman" w:eastAsia="Times New Roman" w:hAnsi="Times New Roman" w:cs="Times New Roman"/>
+                <w:sz w:val="24"/>
+                <w:szCs w:val="24"/>
+                <w:lang w:eastAsia="da-DK"/>
+              </w:rPr>
+              <w:t>er påbegyn</w:t>
+            </w:r>
+            <w:r>
+              <w:rPr>
+                <w:rFonts w:ascii="Times New Roman" w:eastAsia="Times New Roman" w:hAnsi="Times New Roman" w:cs="Times New Roman"/>
+                <w:sz w:val="24"/>
+                <w:szCs w:val="24"/>
+                <w:lang w:eastAsia="da-DK"/>
+              </w:rPr>
+              <w:t>d</w:t>
+            </w:r>
+            <w:r>
+              <w:rPr>
+                <w:rFonts w:ascii="Times New Roman" w:eastAsia="Times New Roman" w:hAnsi="Times New Roman" w:cs="Times New Roman"/>
+                <w:sz w:val="24"/>
+                <w:szCs w:val="24"/>
+                <w:lang w:eastAsia="da-DK"/>
+              </w:rPr>
+              <w:t>t</w:t>
+            </w:r>
+          </w:p>
+        </w:tc>
+      </w:tr>
+      <w:tr>
+        <w:tc>
+          <w:tcPr>
+            <w:tcW w:w="0" w:type="auto"/>
+            <w:tcBorders>
+              <w:top w:val="single" w:sz="6" w:space="0" w:color="000000"/>
+              <w:left w:val="single" w:sz="6" w:space="0" w:color="000000"/>
+              <w:bottom w:val="single" w:sz="6" w:space="0" w:color="000000"/>
+              <w:right w:val="single" w:sz="6" w:space="0" w:color="000000"/>
+            </w:tcBorders>
+            <w:tcMar>
+              <w:top w:w="100" w:type="dxa"/>
+              <w:left w:w="100" w:type="dxa"/>
+              <w:bottom w:w="100" w:type="dxa"/>
+              <w:right w:w="100" w:type="dxa"/>
+            </w:tcMar>
+            <w:hideMark/>
+          </w:tcPr>
+          <w:p>
+            <w:pPr>
+              <w:spacing w:after="0" w:line="240" w:lineRule="auto"/>
+              <w:jc w:val="both"/>
+              <w:rPr>
+                <w:rFonts w:ascii="Times New Roman" w:eastAsia="Times New Roman" w:hAnsi="Times New Roman" w:cs="Times New Roman"/>
+                <w:sz w:val="24"/>
+                <w:szCs w:val="24"/>
+                <w:lang w:eastAsia="da-DK"/>
+              </w:rPr>
+            </w:pPr>
+            <w:r>
+              <w:rPr>
+                <w:rFonts w:ascii="Arial" w:eastAsia="Times New Roman" w:hAnsi="Arial" w:cs="Arial"/>
+                <w:color w:val="000000"/>
+                <w:lang w:eastAsia="da-DK"/>
+              </w:rPr>
+              <w:t>Author</w:t>
+            </w:r>
+          </w:p>
+        </w:tc>
+        <w:tc>
+          <w:tcPr>
+            <w:tcW w:w="0" w:type="auto"/>
+            <w:tcBorders>
+              <w:top w:val="single" w:sz="6" w:space="0" w:color="000000"/>
+              <w:left w:val="single" w:sz="6" w:space="0" w:color="000000"/>
+              <w:bottom w:val="single" w:sz="6" w:space="0" w:color="000000"/>
+              <w:right w:val="single" w:sz="6" w:space="0" w:color="000000"/>
+            </w:tcBorders>
+            <w:tcMar>
+              <w:top w:w="100" w:type="dxa"/>
+              <w:left w:w="100" w:type="dxa"/>
+              <w:bottom w:w="100" w:type="dxa"/>
+              <w:right w:w="100" w:type="dxa"/>
+            </w:tcMar>
+            <w:hideMark/>
+          </w:tcPr>
+          <w:p>
+            <w:pPr>
+              <w:spacing w:after="0" w:line="240" w:lineRule="auto"/>
+              <w:jc w:val="both"/>
+              <w:rPr>
+                <w:rFonts w:ascii="Times New Roman" w:eastAsia="Times New Roman" w:hAnsi="Times New Roman" w:cs="Times New Roman"/>
+                <w:sz w:val="24"/>
+                <w:szCs w:val="24"/>
+                <w:lang w:eastAsia="da-DK"/>
+              </w:rPr>
+            </w:pPr>
+            <w:r>
+              <w:rPr>
+                <w:rFonts w:ascii="Arial" w:eastAsia="Times New Roman" w:hAnsi="Arial" w:cs="Arial"/>
+                <w:color w:val="000000"/>
+                <w:lang w:eastAsia="da-DK"/>
+              </w:rPr>
+              <w:t>Mikkel</w:t>
+            </w:r>
+            <w:r>
+              <w:rPr>
+                <w:rFonts w:ascii="Arial" w:eastAsia="Times New Roman" w:hAnsi="Arial" w:cs="Arial"/>
+                <w:color w:val="000000"/>
+                <w:lang w:eastAsia="da-DK"/>
+              </w:rPr>
+              <w:t> </w:t>
+            </w:r>
+          </w:p>
+        </w:tc>
+      </w:tr>
+    </w:tbl>
+    <w:p/>
+    <w:p/>
+    <w:p/>
+    <w:tbl>
+      <w:tblPr>
+        <w:tblW w:w="0" w:type="auto"/>
+        <w:tblCellMar>
+          <w:top w:w="15" w:type="dxa"/>
+          <w:left w:w="15" w:type="dxa"/>
+          <w:bottom w:w="15" w:type="dxa"/>
+          <w:right w:w="15" w:type="dxa"/>
+        </w:tblCellMar>
+        <w:tblLook w:val="04A0" w:firstRow="1" w:lastRow="0" w:firstColumn="1" w:lastColumn="0" w:noHBand="0" w:noVBand="1"/>
+      </w:tblPr>
+      <w:tblGrid>
+        <w:gridCol w:w="2272"/>
+        <w:gridCol w:w="7350"/>
+      </w:tblGrid>
+      <w:tr>
+        <w:tc>
+          <w:tcPr>
+            <w:tcW w:w="0" w:type="auto"/>
+            <w:tcBorders>
+              <w:top w:val="single" w:sz="6" w:space="0" w:color="000000"/>
+              <w:left w:val="single" w:sz="6" w:space="0" w:color="000000"/>
+              <w:bottom w:val="single" w:sz="6" w:space="0" w:color="000000"/>
+              <w:right w:val="single" w:sz="6" w:space="0" w:color="000000"/>
+            </w:tcBorders>
+            <w:tcMar>
+              <w:top w:w="100" w:type="dxa"/>
+              <w:left w:w="100" w:type="dxa"/>
+              <w:bottom w:w="100" w:type="dxa"/>
+              <w:right w:w="100" w:type="dxa"/>
+            </w:tcMar>
+            <w:hideMark/>
+          </w:tcPr>
+          <w:p>
+            <w:pPr>
+              <w:spacing w:after="0" w:line="240" w:lineRule="auto"/>
+              <w:jc w:val="both"/>
+              <w:rPr>
+                <w:rFonts w:ascii="Times New Roman" w:eastAsia="Times New Roman" w:hAnsi="Times New Roman" w:cs="Times New Roman"/>
+                <w:sz w:val="24"/>
+                <w:szCs w:val="24"/>
+                <w:lang w:eastAsia="da-DK"/>
+              </w:rPr>
+            </w:pPr>
+            <w:r>
+              <w:rPr>
+                <w:rFonts w:ascii="Arial" w:eastAsia="Times New Roman" w:hAnsi="Arial" w:cs="Arial"/>
+                <w:color w:val="000000"/>
+                <w:lang w:eastAsia="da-DK"/>
+              </w:rPr>
+              <w:t>Use Case</w:t>
+            </w:r>
+          </w:p>
+        </w:tc>
+        <w:tc>
+          <w:tcPr>
+            <w:tcW w:w="0" w:type="auto"/>
+            <w:tcBorders>
+              <w:top w:val="single" w:sz="6" w:space="0" w:color="000000"/>
+              <w:left w:val="single" w:sz="6" w:space="0" w:color="000000"/>
+              <w:bottom w:val="single" w:sz="6" w:space="0" w:color="000000"/>
+              <w:right w:val="single" w:sz="6" w:space="0" w:color="000000"/>
+            </w:tcBorders>
+            <w:tcMar>
+              <w:top w:w="100" w:type="dxa"/>
+              <w:left w:w="100" w:type="dxa"/>
+              <w:bottom w:w="100" w:type="dxa"/>
+              <w:right w:w="100" w:type="dxa"/>
+            </w:tcMar>
+            <w:hideMark/>
+          </w:tcPr>
+          <w:p>
+            <w:pPr>
+              <w:spacing w:after="0" w:line="240" w:lineRule="auto"/>
+              <w:jc w:val="both"/>
+              <w:rPr>
+                <w:rFonts w:ascii="Times New Roman" w:eastAsia="Times New Roman" w:hAnsi="Times New Roman" w:cs="Times New Roman"/>
+                <w:sz w:val="24"/>
+                <w:szCs w:val="24"/>
+                <w:lang w:eastAsia="da-DK"/>
+              </w:rPr>
+            </w:pPr>
+            <w:r>
+              <w:rPr>
+                <w:rFonts w:ascii="Arial" w:eastAsia="Times New Roman" w:hAnsi="Arial" w:cs="Arial"/>
+                <w:color w:val="000000"/>
+                <w:lang w:eastAsia="da-DK"/>
+              </w:rPr>
+              <w:t>Cancel Booking</w:t>
+            </w:r>
+          </w:p>
+        </w:tc>
+      </w:tr>
+      <w:tr>
+        <w:tc>
+          <w:tcPr>
+            <w:tcW w:w="0" w:type="auto"/>
+            <w:tcBorders>
+              <w:top w:val="single" w:sz="6" w:space="0" w:color="000000"/>
+              <w:left w:val="single" w:sz="6" w:space="0" w:color="000000"/>
+              <w:bottom w:val="single" w:sz="6" w:space="0" w:color="000000"/>
+              <w:right w:val="single" w:sz="6" w:space="0" w:color="000000"/>
+            </w:tcBorders>
+            <w:tcMar>
+              <w:top w:w="100" w:type="dxa"/>
+              <w:left w:w="100" w:type="dxa"/>
+              <w:bottom w:w="100" w:type="dxa"/>
+              <w:right w:w="100" w:type="dxa"/>
+            </w:tcMar>
+            <w:hideMark/>
+          </w:tcPr>
+          <w:p>
+            <w:pPr>
+              <w:spacing w:after="0" w:line="240" w:lineRule="auto"/>
+              <w:jc w:val="both"/>
+              <w:rPr>
+                <w:rFonts w:ascii="Times New Roman" w:eastAsia="Times New Roman" w:hAnsi="Times New Roman" w:cs="Times New Roman"/>
+                <w:sz w:val="24"/>
+                <w:szCs w:val="24"/>
+                <w:lang w:eastAsia="da-DK"/>
+              </w:rPr>
+            </w:pPr>
+            <w:r>
+              <w:rPr>
+                <w:rFonts w:ascii="Arial" w:eastAsia="Times New Roman" w:hAnsi="Arial" w:cs="Arial"/>
+                <w:color w:val="000000"/>
+                <w:lang w:eastAsia="da-DK"/>
+              </w:rPr>
+              <w:t>ID</w:t>
+            </w:r>
+          </w:p>
+        </w:tc>
+        <w:tc>
+          <w:tcPr>
+            <w:tcW w:w="0" w:type="auto"/>
+            <w:tcBorders>
+              <w:top w:val="single" w:sz="6" w:space="0" w:color="000000"/>
+              <w:left w:val="single" w:sz="6" w:space="0" w:color="000000"/>
+              <w:bottom w:val="single" w:sz="6" w:space="0" w:color="000000"/>
+              <w:right w:val="single" w:sz="6" w:space="0" w:color="000000"/>
+            </w:tcBorders>
+            <w:tcMar>
+              <w:top w:w="100" w:type="dxa"/>
+              <w:left w:w="100" w:type="dxa"/>
+              <w:bottom w:w="100" w:type="dxa"/>
+              <w:right w:w="100" w:type="dxa"/>
+            </w:tcMar>
+            <w:hideMark/>
+          </w:tcPr>
+          <w:p>
+            <w:pPr>
+              <w:spacing w:before="40" w:after="0" w:line="240" w:lineRule="auto"/>
+              <w:jc w:val="both"/>
+              <w:rPr>
+                <w:rFonts w:ascii="Times New Roman" w:eastAsia="Times New Roman" w:hAnsi="Times New Roman" w:cs="Times New Roman"/>
+                <w:sz w:val="24"/>
+                <w:szCs w:val="24"/>
+                <w:lang w:eastAsia="da-DK"/>
+              </w:rPr>
+            </w:pPr>
+            <w:r>
+              <w:rPr>
+                <w:rFonts w:ascii="Arial" w:eastAsia="Times New Roman" w:hAnsi="Arial" w:cs="Arial"/>
+                <w:color w:val="000000"/>
+                <w:lang w:eastAsia="da-DK"/>
+              </w:rPr>
+              <w:t>UC_</w:t>
+            </w:r>
+            <w:r>
+              <w:rPr>
+                <w:rFonts w:ascii="Arial" w:eastAsia="Times New Roman" w:hAnsi="Arial" w:cs="Arial"/>
+                <w:color w:val="000000"/>
+                <w:lang w:eastAsia="da-DK"/>
+              </w:rPr>
+              <w:t>1.0</w:t>
+            </w:r>
+            <w:r>
+              <w:rPr>
+                <w:rFonts w:ascii="Arial" w:eastAsia="Times New Roman" w:hAnsi="Arial" w:cs="Arial"/>
+                <w:color w:val="000000"/>
+                <w:lang w:eastAsia="da-DK"/>
+              </w:rPr>
+              <w:t>2</w:t>
+            </w:r>
             <w:bookmarkStart w:id="0" w:name="_GoBack"/>
             <w:bookmarkEnd w:id="0"/>
-            <w:r>
-              <w:rPr>
-                <w:rFonts w:ascii="Arial" w:eastAsia="Times New Roman" w:hAnsi="Arial" w:cs="Arial"/>
-                <w:color w:val="000000"/>
-                <w:sz w:val="24"/>
-                <w:szCs w:val="24"/>
-                <w:lang w:eastAsia="da-DK"/>
-              </w:rPr>
-              <w:t> </w:t>
-            </w:r>
-            <w:r>
-              <w:rPr>
-                <w:rFonts w:ascii="Times New Roman" w:eastAsia="Times New Roman" w:hAnsi="Times New Roman" w:cs="Times New Roman"/>
-                <w:sz w:val="24"/>
-                <w:szCs w:val="24"/>
-                <w:lang w:eastAsia="da-DK"/>
-              </w:rPr>
-              <w:t>er påbegyn</w:t>
-            </w:r>
-            <w:r>
-              <w:rPr>
-                <w:rFonts w:ascii="Times New Roman" w:eastAsia="Times New Roman" w:hAnsi="Times New Roman" w:cs="Times New Roman"/>
-                <w:sz w:val="24"/>
-                <w:szCs w:val="24"/>
-                <w:lang w:eastAsia="da-DK"/>
-              </w:rPr>
-              <w:t>d</w:t>
-            </w:r>
-            <w:r>
-              <w:rPr>
-                <w:rFonts w:ascii="Times New Roman" w:eastAsia="Times New Roman" w:hAnsi="Times New Roman" w:cs="Times New Roman"/>
-                <w:sz w:val="24"/>
-                <w:szCs w:val="24"/>
-                <w:lang w:eastAsia="da-DK"/>
-              </w:rPr>
-              <w:t>t</w:t>
-            </w:r>
           </w:p>
         </w:tc>
       </w:tr>
@@ -4356,6 +4633,1066 @@
                 <w:color w:val="000000"/>
                 <w:lang w:eastAsia="da-DK"/>
               </w:rPr>
+              <w:t>Summary</w:t>
+            </w:r>
+          </w:p>
+        </w:tc>
+        <w:tc>
+          <w:tcPr>
+            <w:tcW w:w="0" w:type="auto"/>
+            <w:tcBorders>
+              <w:top w:val="single" w:sz="6" w:space="0" w:color="000000"/>
+              <w:left w:val="single" w:sz="6" w:space="0" w:color="000000"/>
+              <w:bottom w:val="single" w:sz="6" w:space="0" w:color="000000"/>
+              <w:right w:val="single" w:sz="6" w:space="0" w:color="000000"/>
+            </w:tcBorders>
+            <w:tcMar>
+              <w:top w:w="100" w:type="dxa"/>
+              <w:left w:w="100" w:type="dxa"/>
+              <w:bottom w:w="100" w:type="dxa"/>
+              <w:right w:w="100" w:type="dxa"/>
+            </w:tcMar>
+            <w:hideMark/>
+          </w:tcPr>
+          <w:p>
+            <w:pPr>
+              <w:spacing w:after="0" w:line="240" w:lineRule="auto"/>
+              <w:jc w:val="both"/>
+              <w:rPr>
+                <w:rFonts w:ascii="Times New Roman" w:eastAsia="Times New Roman" w:hAnsi="Times New Roman" w:cs="Times New Roman"/>
+                <w:sz w:val="24"/>
+                <w:szCs w:val="24"/>
+                <w:lang w:eastAsia="da-DK"/>
+              </w:rPr>
+            </w:pPr>
+            <w:r>
+              <w:rPr>
+                <w:rFonts w:ascii="Times New Roman" w:eastAsia="Times New Roman" w:hAnsi="Times New Roman" w:cs="Times New Roman"/>
+                <w:sz w:val="24"/>
+                <w:szCs w:val="24"/>
+                <w:lang w:eastAsia="da-DK"/>
+              </w:rPr>
+              <w:t>En employee ønsker at Cancel en booking af en bil i systemet på vegne af en kunde</w:t>
+            </w:r>
+          </w:p>
+        </w:tc>
+      </w:tr>
+      <w:tr>
+        <w:tc>
+          <w:tcPr>
+            <w:tcW w:w="0" w:type="auto"/>
+            <w:tcBorders>
+              <w:top w:val="single" w:sz="6" w:space="0" w:color="000000"/>
+              <w:left w:val="single" w:sz="6" w:space="0" w:color="000000"/>
+              <w:bottom w:val="single" w:sz="6" w:space="0" w:color="000000"/>
+              <w:right w:val="single" w:sz="6" w:space="0" w:color="000000"/>
+            </w:tcBorders>
+            <w:tcMar>
+              <w:top w:w="100" w:type="dxa"/>
+              <w:left w:w="100" w:type="dxa"/>
+              <w:bottom w:w="100" w:type="dxa"/>
+              <w:right w:w="100" w:type="dxa"/>
+            </w:tcMar>
+            <w:hideMark/>
+          </w:tcPr>
+          <w:p>
+            <w:pPr>
+              <w:spacing w:after="0" w:line="240" w:lineRule="auto"/>
+              <w:jc w:val="both"/>
+              <w:rPr>
+                <w:rFonts w:ascii="Times New Roman" w:eastAsia="Times New Roman" w:hAnsi="Times New Roman" w:cs="Times New Roman"/>
+                <w:sz w:val="24"/>
+                <w:szCs w:val="24"/>
+                <w:lang w:eastAsia="da-DK"/>
+              </w:rPr>
+            </w:pPr>
+            <w:r>
+              <w:rPr>
+                <w:rFonts w:ascii="Arial" w:eastAsia="Times New Roman" w:hAnsi="Arial" w:cs="Arial"/>
+                <w:color w:val="000000"/>
+                <w:lang w:eastAsia="da-DK"/>
+              </w:rPr>
+              <w:t>Primær Aktør</w:t>
+            </w:r>
+          </w:p>
+        </w:tc>
+        <w:tc>
+          <w:tcPr>
+            <w:tcW w:w="0" w:type="auto"/>
+            <w:tcBorders>
+              <w:top w:val="single" w:sz="6" w:space="0" w:color="000000"/>
+              <w:left w:val="single" w:sz="6" w:space="0" w:color="000000"/>
+              <w:bottom w:val="single" w:sz="6" w:space="0" w:color="000000"/>
+              <w:right w:val="single" w:sz="6" w:space="0" w:color="000000"/>
+            </w:tcBorders>
+            <w:tcMar>
+              <w:top w:w="100" w:type="dxa"/>
+              <w:left w:w="100" w:type="dxa"/>
+              <w:bottom w:w="100" w:type="dxa"/>
+              <w:right w:w="100" w:type="dxa"/>
+            </w:tcMar>
+            <w:hideMark/>
+          </w:tcPr>
+          <w:p>
+            <w:pPr>
+              <w:spacing w:after="0" w:line="240" w:lineRule="auto"/>
+              <w:jc w:val="both"/>
+              <w:rPr>
+                <w:rFonts w:ascii="Times New Roman" w:eastAsia="Times New Roman" w:hAnsi="Times New Roman" w:cs="Times New Roman"/>
+                <w:sz w:val="24"/>
+                <w:szCs w:val="24"/>
+                <w:lang w:eastAsia="da-DK"/>
+              </w:rPr>
+            </w:pPr>
+            <w:r>
+              <w:rPr>
+                <w:rFonts w:ascii="Arial" w:eastAsia="Times New Roman" w:hAnsi="Arial" w:cs="Arial"/>
+                <w:color w:val="000000"/>
+                <w:lang w:eastAsia="da-DK"/>
+              </w:rPr>
+              <w:t>Employee</w:t>
+            </w:r>
+          </w:p>
+        </w:tc>
+      </w:tr>
+      <w:tr>
+        <w:tc>
+          <w:tcPr>
+            <w:tcW w:w="0" w:type="auto"/>
+            <w:tcBorders>
+              <w:top w:val="single" w:sz="6" w:space="0" w:color="000000"/>
+              <w:left w:val="single" w:sz="6" w:space="0" w:color="000000"/>
+              <w:bottom w:val="single" w:sz="6" w:space="0" w:color="000000"/>
+              <w:right w:val="single" w:sz="6" w:space="0" w:color="000000"/>
+            </w:tcBorders>
+            <w:tcMar>
+              <w:top w:w="100" w:type="dxa"/>
+              <w:left w:w="100" w:type="dxa"/>
+              <w:bottom w:w="100" w:type="dxa"/>
+              <w:right w:w="100" w:type="dxa"/>
+            </w:tcMar>
+            <w:hideMark/>
+          </w:tcPr>
+          <w:p>
+            <w:pPr>
+              <w:spacing w:after="0" w:line="240" w:lineRule="auto"/>
+              <w:jc w:val="both"/>
+              <w:rPr>
+                <w:rFonts w:ascii="Times New Roman" w:eastAsia="Times New Roman" w:hAnsi="Times New Roman" w:cs="Times New Roman"/>
+                <w:sz w:val="24"/>
+                <w:szCs w:val="24"/>
+                <w:lang w:eastAsia="da-DK"/>
+              </w:rPr>
+            </w:pPr>
+            <w:r>
+              <w:rPr>
+                <w:rFonts w:ascii="Arial" w:eastAsia="Times New Roman" w:hAnsi="Arial" w:cs="Arial"/>
+                <w:color w:val="000000"/>
+                <w:lang w:eastAsia="da-DK"/>
+              </w:rPr>
+              <w:lastRenderedPageBreak/>
+              <w:t>Sekundær Aktør</w:t>
+            </w:r>
+          </w:p>
+        </w:tc>
+        <w:tc>
+          <w:tcPr>
+            <w:tcW w:w="0" w:type="auto"/>
+            <w:tcBorders>
+              <w:top w:val="single" w:sz="6" w:space="0" w:color="000000"/>
+              <w:left w:val="single" w:sz="6" w:space="0" w:color="000000"/>
+              <w:bottom w:val="single" w:sz="6" w:space="0" w:color="000000"/>
+              <w:right w:val="single" w:sz="6" w:space="0" w:color="000000"/>
+            </w:tcBorders>
+            <w:tcMar>
+              <w:top w:w="100" w:type="dxa"/>
+              <w:left w:w="100" w:type="dxa"/>
+              <w:bottom w:w="100" w:type="dxa"/>
+              <w:right w:w="100" w:type="dxa"/>
+            </w:tcMar>
+            <w:hideMark/>
+          </w:tcPr>
+          <w:p>
+            <w:pPr>
+              <w:spacing w:after="0" w:line="240" w:lineRule="auto"/>
+              <w:rPr>
+                <w:rFonts w:ascii="Times New Roman" w:eastAsia="Times New Roman" w:hAnsi="Times New Roman" w:cs="Times New Roman"/>
+                <w:sz w:val="24"/>
+                <w:szCs w:val="24"/>
+                <w:lang w:eastAsia="da-DK"/>
+              </w:rPr>
+            </w:pPr>
+            <w:r>
+              <w:rPr>
+                <w:rFonts w:ascii="Times New Roman" w:eastAsia="Times New Roman" w:hAnsi="Times New Roman" w:cs="Times New Roman"/>
+                <w:sz w:val="24"/>
+                <w:szCs w:val="24"/>
+                <w:lang w:eastAsia="da-DK"/>
+              </w:rPr>
+              <w:t>Kunde</w:t>
+            </w:r>
+          </w:p>
+        </w:tc>
+      </w:tr>
+      <w:tr>
+        <w:tc>
+          <w:tcPr>
+            <w:tcW w:w="0" w:type="auto"/>
+            <w:tcBorders>
+              <w:top w:val="single" w:sz="6" w:space="0" w:color="000000"/>
+              <w:left w:val="single" w:sz="6" w:space="0" w:color="000000"/>
+              <w:bottom w:val="single" w:sz="6" w:space="0" w:color="000000"/>
+              <w:right w:val="single" w:sz="6" w:space="0" w:color="000000"/>
+            </w:tcBorders>
+            <w:tcMar>
+              <w:top w:w="100" w:type="dxa"/>
+              <w:left w:w="100" w:type="dxa"/>
+              <w:bottom w:w="100" w:type="dxa"/>
+              <w:right w:w="100" w:type="dxa"/>
+            </w:tcMar>
+            <w:hideMark/>
+          </w:tcPr>
+          <w:p>
+            <w:pPr>
+              <w:spacing w:after="0" w:line="240" w:lineRule="auto"/>
+              <w:jc w:val="both"/>
+              <w:rPr>
+                <w:rFonts w:ascii="Times New Roman" w:eastAsia="Times New Roman" w:hAnsi="Times New Roman" w:cs="Times New Roman"/>
+                <w:sz w:val="24"/>
+                <w:szCs w:val="24"/>
+                <w:lang w:eastAsia="da-DK"/>
+              </w:rPr>
+            </w:pPr>
+            <w:r>
+              <w:rPr>
+                <w:rFonts w:ascii="Arial" w:eastAsia="Times New Roman" w:hAnsi="Arial" w:cs="Arial"/>
+                <w:color w:val="000000"/>
+                <w:lang w:eastAsia="da-DK"/>
+              </w:rPr>
+              <w:t>Generalization</w:t>
+            </w:r>
+          </w:p>
+        </w:tc>
+        <w:tc>
+          <w:tcPr>
+            <w:tcW w:w="0" w:type="auto"/>
+            <w:tcBorders>
+              <w:top w:val="single" w:sz="6" w:space="0" w:color="000000"/>
+              <w:left w:val="single" w:sz="6" w:space="0" w:color="000000"/>
+              <w:bottom w:val="single" w:sz="6" w:space="0" w:color="000000"/>
+              <w:right w:val="single" w:sz="6" w:space="0" w:color="000000"/>
+            </w:tcBorders>
+            <w:tcMar>
+              <w:top w:w="100" w:type="dxa"/>
+              <w:left w:w="100" w:type="dxa"/>
+              <w:bottom w:w="100" w:type="dxa"/>
+              <w:right w:w="100" w:type="dxa"/>
+            </w:tcMar>
+            <w:hideMark/>
+          </w:tcPr>
+          <w:p>
+            <w:pPr>
+              <w:spacing w:after="0" w:line="240" w:lineRule="auto"/>
+              <w:rPr>
+                <w:rFonts w:ascii="Times New Roman" w:eastAsia="Times New Roman" w:hAnsi="Times New Roman" w:cs="Times New Roman"/>
+                <w:sz w:val="24"/>
+                <w:szCs w:val="24"/>
+                <w:lang w:eastAsia="da-DK"/>
+              </w:rPr>
+            </w:pPr>
+            <w:r>
+              <w:rPr>
+                <w:rFonts w:ascii="Times New Roman" w:eastAsia="Times New Roman" w:hAnsi="Times New Roman" w:cs="Times New Roman"/>
+                <w:sz w:val="24"/>
+                <w:szCs w:val="24"/>
+                <w:lang w:eastAsia="da-DK"/>
+              </w:rPr>
+              <w:t>…</w:t>
+            </w:r>
+          </w:p>
+        </w:tc>
+      </w:tr>
+      <w:tr>
+        <w:tc>
+          <w:tcPr>
+            <w:tcW w:w="0" w:type="auto"/>
+            <w:tcBorders>
+              <w:top w:val="single" w:sz="6" w:space="0" w:color="000000"/>
+              <w:left w:val="single" w:sz="6" w:space="0" w:color="000000"/>
+              <w:bottom w:val="single" w:sz="6" w:space="0" w:color="000000"/>
+              <w:right w:val="single" w:sz="6" w:space="0" w:color="000000"/>
+            </w:tcBorders>
+            <w:tcMar>
+              <w:top w:w="100" w:type="dxa"/>
+              <w:left w:w="100" w:type="dxa"/>
+              <w:bottom w:w="100" w:type="dxa"/>
+              <w:right w:w="100" w:type="dxa"/>
+            </w:tcMar>
+            <w:hideMark/>
+          </w:tcPr>
+          <w:p>
+            <w:pPr>
+              <w:spacing w:after="0" w:line="240" w:lineRule="auto"/>
+              <w:jc w:val="both"/>
+              <w:rPr>
+                <w:rFonts w:ascii="Times New Roman" w:eastAsia="Times New Roman" w:hAnsi="Times New Roman" w:cs="Times New Roman"/>
+                <w:sz w:val="24"/>
+                <w:szCs w:val="24"/>
+                <w:lang w:eastAsia="da-DK"/>
+              </w:rPr>
+            </w:pPr>
+            <w:r>
+              <w:rPr>
+                <w:rFonts w:ascii="Arial" w:eastAsia="Times New Roman" w:hAnsi="Arial" w:cs="Arial"/>
+                <w:color w:val="000000"/>
+                <w:lang w:eastAsia="da-DK"/>
+              </w:rPr>
+              <w:t>Include</w:t>
+            </w:r>
+          </w:p>
+        </w:tc>
+        <w:tc>
+          <w:tcPr>
+            <w:tcW w:w="0" w:type="auto"/>
+            <w:tcBorders>
+              <w:top w:val="single" w:sz="6" w:space="0" w:color="000000"/>
+              <w:left w:val="single" w:sz="6" w:space="0" w:color="000000"/>
+              <w:bottom w:val="single" w:sz="6" w:space="0" w:color="000000"/>
+              <w:right w:val="single" w:sz="6" w:space="0" w:color="000000"/>
+            </w:tcBorders>
+            <w:tcMar>
+              <w:top w:w="100" w:type="dxa"/>
+              <w:left w:w="100" w:type="dxa"/>
+              <w:bottom w:w="100" w:type="dxa"/>
+              <w:right w:w="100" w:type="dxa"/>
+            </w:tcMar>
+            <w:hideMark/>
+          </w:tcPr>
+          <w:p>
+            <w:pPr>
+              <w:spacing w:after="0" w:line="240" w:lineRule="auto"/>
+              <w:rPr>
+                <w:rFonts w:ascii="Times New Roman" w:eastAsia="Times New Roman" w:hAnsi="Times New Roman" w:cs="Times New Roman"/>
+                <w:sz w:val="24"/>
+                <w:szCs w:val="24"/>
+                <w:lang w:eastAsia="da-DK"/>
+              </w:rPr>
+            </w:pPr>
+            <w:r>
+              <w:rPr>
+                <w:rFonts w:ascii="Times New Roman" w:eastAsia="Times New Roman" w:hAnsi="Times New Roman" w:cs="Times New Roman"/>
+                <w:sz w:val="24"/>
+                <w:szCs w:val="24"/>
+                <w:lang w:eastAsia="da-DK"/>
+              </w:rPr>
+              <w:t>…</w:t>
+            </w:r>
+          </w:p>
+        </w:tc>
+      </w:tr>
+      <w:tr>
+        <w:tc>
+          <w:tcPr>
+            <w:tcW w:w="0" w:type="auto"/>
+            <w:tcBorders>
+              <w:top w:val="single" w:sz="6" w:space="0" w:color="000000"/>
+              <w:left w:val="single" w:sz="6" w:space="0" w:color="000000"/>
+              <w:bottom w:val="single" w:sz="6" w:space="0" w:color="000000"/>
+              <w:right w:val="single" w:sz="6" w:space="0" w:color="000000"/>
+            </w:tcBorders>
+            <w:tcMar>
+              <w:top w:w="100" w:type="dxa"/>
+              <w:left w:w="100" w:type="dxa"/>
+              <w:bottom w:w="100" w:type="dxa"/>
+              <w:right w:w="100" w:type="dxa"/>
+            </w:tcMar>
+            <w:hideMark/>
+          </w:tcPr>
+          <w:p>
+            <w:pPr>
+              <w:spacing w:after="0" w:line="240" w:lineRule="auto"/>
+              <w:jc w:val="both"/>
+              <w:rPr>
+                <w:rFonts w:ascii="Times New Roman" w:eastAsia="Times New Roman" w:hAnsi="Times New Roman" w:cs="Times New Roman"/>
+                <w:sz w:val="24"/>
+                <w:szCs w:val="24"/>
+                <w:lang w:eastAsia="da-DK"/>
+              </w:rPr>
+            </w:pPr>
+            <w:r>
+              <w:rPr>
+                <w:rFonts w:ascii="Arial" w:eastAsia="Times New Roman" w:hAnsi="Arial" w:cs="Arial"/>
+                <w:color w:val="000000"/>
+                <w:lang w:eastAsia="da-DK"/>
+              </w:rPr>
+              <w:t>Extend</w:t>
+            </w:r>
+          </w:p>
+        </w:tc>
+        <w:tc>
+          <w:tcPr>
+            <w:tcW w:w="0" w:type="auto"/>
+            <w:tcBorders>
+              <w:top w:val="single" w:sz="6" w:space="0" w:color="000000"/>
+              <w:left w:val="single" w:sz="6" w:space="0" w:color="000000"/>
+              <w:bottom w:val="single" w:sz="6" w:space="0" w:color="000000"/>
+              <w:right w:val="single" w:sz="6" w:space="0" w:color="000000"/>
+            </w:tcBorders>
+            <w:tcMar>
+              <w:top w:w="100" w:type="dxa"/>
+              <w:left w:w="100" w:type="dxa"/>
+              <w:bottom w:w="100" w:type="dxa"/>
+              <w:right w:w="100" w:type="dxa"/>
+            </w:tcMar>
+            <w:hideMark/>
+          </w:tcPr>
+          <w:p>
+            <w:pPr>
+              <w:spacing w:after="0" w:line="240" w:lineRule="auto"/>
+              <w:rPr>
+                <w:rFonts w:ascii="Times New Roman" w:eastAsia="Times New Roman" w:hAnsi="Times New Roman" w:cs="Times New Roman"/>
+                <w:sz w:val="24"/>
+                <w:szCs w:val="24"/>
+                <w:lang w:eastAsia="da-DK"/>
+              </w:rPr>
+            </w:pPr>
+          </w:p>
+        </w:tc>
+      </w:tr>
+      <w:tr>
+        <w:tc>
+          <w:tcPr>
+            <w:tcW w:w="0" w:type="auto"/>
+            <w:tcBorders>
+              <w:top w:val="single" w:sz="6" w:space="0" w:color="000000"/>
+              <w:left w:val="single" w:sz="6" w:space="0" w:color="000000"/>
+              <w:bottom w:val="single" w:sz="6" w:space="0" w:color="000000"/>
+              <w:right w:val="single" w:sz="6" w:space="0" w:color="000000"/>
+            </w:tcBorders>
+            <w:tcMar>
+              <w:top w:w="100" w:type="dxa"/>
+              <w:left w:w="100" w:type="dxa"/>
+              <w:bottom w:w="100" w:type="dxa"/>
+              <w:right w:w="100" w:type="dxa"/>
+            </w:tcMar>
+            <w:hideMark/>
+          </w:tcPr>
+          <w:p>
+            <w:pPr>
+              <w:spacing w:after="0" w:line="240" w:lineRule="auto"/>
+              <w:jc w:val="both"/>
+              <w:rPr>
+                <w:rFonts w:ascii="Times New Roman" w:eastAsia="Times New Roman" w:hAnsi="Times New Roman" w:cs="Times New Roman"/>
+                <w:sz w:val="24"/>
+                <w:szCs w:val="24"/>
+                <w:lang w:eastAsia="da-DK"/>
+              </w:rPr>
+            </w:pPr>
+            <w:r>
+              <w:rPr>
+                <w:rFonts w:ascii="Arial" w:eastAsia="Times New Roman" w:hAnsi="Arial" w:cs="Arial"/>
+                <w:lang w:eastAsia="da-DK"/>
+              </w:rPr>
+              <w:t>Pre-betingelser</w:t>
+            </w:r>
+          </w:p>
+        </w:tc>
+        <w:tc>
+          <w:tcPr>
+            <w:tcW w:w="0" w:type="auto"/>
+            <w:tcBorders>
+              <w:top w:val="single" w:sz="6" w:space="0" w:color="000000"/>
+              <w:left w:val="single" w:sz="6" w:space="0" w:color="000000"/>
+              <w:bottom w:val="single" w:sz="6" w:space="0" w:color="000000"/>
+              <w:right w:val="single" w:sz="6" w:space="0" w:color="000000"/>
+            </w:tcBorders>
+            <w:tcMar>
+              <w:top w:w="100" w:type="dxa"/>
+              <w:left w:w="100" w:type="dxa"/>
+              <w:bottom w:w="100" w:type="dxa"/>
+              <w:right w:w="100" w:type="dxa"/>
+            </w:tcMar>
+            <w:hideMark/>
+          </w:tcPr>
+          <w:p>
+            <w:pPr>
+              <w:spacing w:after="0" w:line="240" w:lineRule="auto"/>
+              <w:rPr>
+                <w:rFonts w:ascii="Times New Roman" w:eastAsia="Times New Roman" w:hAnsi="Times New Roman" w:cs="Times New Roman"/>
+                <w:sz w:val="24"/>
+                <w:szCs w:val="24"/>
+                <w:lang w:eastAsia="da-DK"/>
+              </w:rPr>
+            </w:pPr>
+            <w:r>
+              <w:rPr>
+                <w:rFonts w:ascii="Times New Roman" w:eastAsia="Times New Roman" w:hAnsi="Times New Roman" w:cs="Times New Roman"/>
+                <w:sz w:val="24"/>
+                <w:szCs w:val="24"/>
+                <w:lang w:eastAsia="da-DK"/>
+              </w:rPr>
+              <w:t>Den reservation der ønskes slettet, skal findes i systemet.</w:t>
+            </w:r>
+            <w:r>
+              <w:rPr>
+                <w:rFonts w:ascii="Times New Roman" w:eastAsia="Times New Roman" w:hAnsi="Times New Roman" w:cs="Times New Roman"/>
+                <w:sz w:val="24"/>
+                <w:szCs w:val="24"/>
+                <w:lang w:eastAsia="da-DK"/>
+              </w:rPr>
+              <w:br/>
+              <w:t xml:space="preserve">Systemet skal være loaded og klar til at indtaste information. </w:t>
+            </w:r>
+          </w:p>
+        </w:tc>
+      </w:tr>
+      <w:tr>
+        <w:tc>
+          <w:tcPr>
+            <w:tcW w:w="0" w:type="auto"/>
+            <w:tcBorders>
+              <w:top w:val="single" w:sz="6" w:space="0" w:color="000000"/>
+              <w:left w:val="single" w:sz="6" w:space="0" w:color="000000"/>
+              <w:bottom w:val="single" w:sz="6" w:space="0" w:color="000000"/>
+              <w:right w:val="single" w:sz="6" w:space="0" w:color="000000"/>
+            </w:tcBorders>
+            <w:tcMar>
+              <w:top w:w="100" w:type="dxa"/>
+              <w:left w:w="100" w:type="dxa"/>
+              <w:bottom w:w="100" w:type="dxa"/>
+              <w:right w:w="100" w:type="dxa"/>
+            </w:tcMar>
+            <w:hideMark/>
+          </w:tcPr>
+          <w:p>
+            <w:pPr>
+              <w:spacing w:after="0" w:line="240" w:lineRule="auto"/>
+              <w:jc w:val="both"/>
+              <w:rPr>
+                <w:rFonts w:ascii="Times New Roman" w:eastAsia="Times New Roman" w:hAnsi="Times New Roman" w:cs="Times New Roman"/>
+                <w:sz w:val="24"/>
+                <w:szCs w:val="24"/>
+                <w:lang w:eastAsia="da-DK"/>
+              </w:rPr>
+            </w:pPr>
+            <w:r>
+              <w:rPr>
+                <w:rFonts w:ascii="Arial" w:eastAsia="Times New Roman" w:hAnsi="Arial" w:cs="Arial"/>
+                <w:color w:val="000000"/>
+                <w:lang w:eastAsia="da-DK"/>
+              </w:rPr>
+              <w:t>Trigger</w:t>
+            </w:r>
+          </w:p>
+        </w:tc>
+        <w:tc>
+          <w:tcPr>
+            <w:tcW w:w="0" w:type="auto"/>
+            <w:tcBorders>
+              <w:top w:val="single" w:sz="6" w:space="0" w:color="000000"/>
+              <w:left w:val="single" w:sz="6" w:space="0" w:color="000000"/>
+              <w:bottom w:val="single" w:sz="6" w:space="0" w:color="000000"/>
+              <w:right w:val="single" w:sz="6" w:space="0" w:color="000000"/>
+            </w:tcBorders>
+            <w:tcMar>
+              <w:top w:w="100" w:type="dxa"/>
+              <w:left w:w="100" w:type="dxa"/>
+              <w:bottom w:w="100" w:type="dxa"/>
+              <w:right w:w="100" w:type="dxa"/>
+            </w:tcMar>
+            <w:hideMark/>
+          </w:tcPr>
+          <w:p>
+            <w:pPr>
+              <w:spacing w:after="0" w:line="240" w:lineRule="auto"/>
+              <w:jc w:val="both"/>
+              <w:rPr>
+                <w:rFonts w:ascii="Times New Roman" w:eastAsia="Times New Roman" w:hAnsi="Times New Roman" w:cs="Times New Roman"/>
+                <w:sz w:val="24"/>
+                <w:szCs w:val="24"/>
+                <w:lang w:eastAsia="da-DK"/>
+              </w:rPr>
+            </w:pPr>
+            <w:r>
+              <w:rPr>
+                <w:rFonts w:ascii="Times New Roman" w:eastAsia="Times New Roman" w:hAnsi="Times New Roman" w:cs="Times New Roman"/>
+                <w:sz w:val="24"/>
+                <w:szCs w:val="24"/>
+                <w:lang w:eastAsia="da-DK"/>
+              </w:rPr>
+              <w:t>Kunden ønsker at cancel en booking.</w:t>
+            </w:r>
+          </w:p>
+        </w:tc>
+      </w:tr>
+      <w:tr>
+        <w:tc>
+          <w:tcPr>
+            <w:tcW w:w="0" w:type="auto"/>
+            <w:tcBorders>
+              <w:top w:val="single" w:sz="6" w:space="0" w:color="000000"/>
+              <w:left w:val="single" w:sz="6" w:space="0" w:color="000000"/>
+              <w:bottom w:val="single" w:sz="6" w:space="0" w:color="000000"/>
+              <w:right w:val="single" w:sz="6" w:space="0" w:color="000000"/>
+            </w:tcBorders>
+            <w:tcMar>
+              <w:top w:w="100" w:type="dxa"/>
+              <w:left w:w="100" w:type="dxa"/>
+              <w:bottom w:w="100" w:type="dxa"/>
+              <w:right w:w="100" w:type="dxa"/>
+            </w:tcMar>
+            <w:hideMark/>
+          </w:tcPr>
+          <w:p>
+            <w:pPr>
+              <w:spacing w:after="0" w:line="240" w:lineRule="auto"/>
+              <w:jc w:val="both"/>
+              <w:rPr>
+                <w:rFonts w:ascii="Times New Roman" w:eastAsia="Times New Roman" w:hAnsi="Times New Roman" w:cs="Times New Roman"/>
+                <w:sz w:val="24"/>
+                <w:szCs w:val="24"/>
+                <w:lang w:eastAsia="da-DK"/>
+              </w:rPr>
+            </w:pPr>
+            <w:r>
+              <w:rPr>
+                <w:rFonts w:ascii="Arial" w:eastAsia="Times New Roman" w:hAnsi="Arial" w:cs="Arial"/>
+                <w:color w:val="000000"/>
+                <w:lang w:eastAsia="da-DK"/>
+              </w:rPr>
+              <w:t>Normal flow</w:t>
+            </w:r>
+          </w:p>
+        </w:tc>
+        <w:tc>
+          <w:tcPr>
+            <w:tcW w:w="0" w:type="auto"/>
+            <w:tcBorders>
+              <w:top w:val="single" w:sz="6" w:space="0" w:color="000000"/>
+              <w:left w:val="single" w:sz="6" w:space="0" w:color="000000"/>
+              <w:bottom w:val="single" w:sz="6" w:space="0" w:color="000000"/>
+              <w:right w:val="single" w:sz="6" w:space="0" w:color="000000"/>
+            </w:tcBorders>
+            <w:tcMar>
+              <w:top w:w="100" w:type="dxa"/>
+              <w:left w:w="100" w:type="dxa"/>
+              <w:bottom w:w="100" w:type="dxa"/>
+              <w:right w:w="100" w:type="dxa"/>
+            </w:tcMar>
+            <w:hideMark/>
+          </w:tcPr>
+          <w:p>
+            <w:pPr>
+              <w:numPr>
+                <w:ilvl w:val="0"/>
+                <w:numId w:val="6"/>
+              </w:numPr>
+              <w:spacing w:after="0" w:line="240" w:lineRule="auto"/>
+              <w:textAlignment w:val="baseline"/>
+              <w:rPr>
+                <w:rFonts w:ascii="Arial" w:eastAsia="Times New Roman" w:hAnsi="Arial" w:cs="Arial"/>
+                <w:color w:val="000000"/>
+                <w:sz w:val="20"/>
+                <w:szCs w:val="20"/>
+                <w:lang w:eastAsia="da-DK"/>
+              </w:rPr>
+            </w:pPr>
+            <w:r>
+              <w:rPr>
+                <w:rFonts w:ascii="Arial" w:eastAsia="Times New Roman" w:hAnsi="Arial" w:cs="Arial"/>
+                <w:b/>
+                <w:bCs/>
+                <w:color w:val="000000"/>
+                <w:lang w:eastAsia="da-DK"/>
+              </w:rPr>
+              <w:t>Bruger</w:t>
+            </w:r>
+            <w:r>
+              <w:rPr>
+                <w:rFonts w:ascii="Arial" w:eastAsia="Times New Roman" w:hAnsi="Arial" w:cs="Arial"/>
+                <w:color w:val="000000"/>
+                <w:lang w:eastAsia="da-DK"/>
+              </w:rPr>
+              <w:t>: Gå til "</w:t>
+            </w:r>
+            <w:r>
+              <w:rPr>
+                <w:rFonts w:ascii="Arial" w:eastAsia="Times New Roman" w:hAnsi="Arial" w:cs="Arial"/>
+                <w:color w:val="000000"/>
+                <w:lang w:eastAsia="da-DK"/>
+              </w:rPr>
+              <w:t>Cancel booking”</w:t>
+            </w:r>
+            <w:r>
+              <w:rPr>
+                <w:rFonts w:ascii="Arial" w:eastAsia="Times New Roman" w:hAnsi="Arial" w:cs="Arial"/>
+                <w:color w:val="000000"/>
+                <w:lang w:eastAsia="da-DK"/>
+              </w:rPr>
+              <w:br/>
+            </w:r>
+            <w:r>
+              <w:rPr>
+                <w:rFonts w:ascii="Arial" w:eastAsia="Times New Roman" w:hAnsi="Arial" w:cs="Arial"/>
+                <w:b/>
+                <w:bCs/>
+                <w:color w:val="000000"/>
+                <w:lang w:eastAsia="da-DK"/>
+              </w:rPr>
+              <w:t>Systemet</w:t>
+            </w:r>
+            <w:r>
+              <w:rPr>
+                <w:rFonts w:ascii="Arial" w:eastAsia="Times New Roman" w:hAnsi="Arial" w:cs="Arial"/>
+                <w:color w:val="000000"/>
+                <w:lang w:eastAsia="da-DK"/>
+              </w:rPr>
+              <w:t xml:space="preserve">: </w:t>
+            </w:r>
+            <w:r>
+              <w:rPr>
+                <w:rFonts w:ascii="Arial" w:eastAsia="Times New Roman" w:hAnsi="Arial" w:cs="Arial"/>
+                <w:color w:val="000000"/>
+                <w:lang w:eastAsia="da-DK"/>
+              </w:rPr>
+              <w:t>Navigere brugeren til Cancel booking side.</w:t>
+            </w:r>
+          </w:p>
+          <w:p>
+            <w:pPr>
+              <w:numPr>
+                <w:ilvl w:val="0"/>
+                <w:numId w:val="6"/>
+              </w:numPr>
+              <w:spacing w:after="0" w:line="240" w:lineRule="auto"/>
+              <w:textAlignment w:val="baseline"/>
+              <w:rPr>
+                <w:rFonts w:ascii="Arial" w:eastAsia="Times New Roman" w:hAnsi="Arial" w:cs="Arial"/>
+                <w:color w:val="000000"/>
+                <w:sz w:val="20"/>
+                <w:szCs w:val="20"/>
+                <w:lang w:eastAsia="da-DK"/>
+              </w:rPr>
+            </w:pPr>
+            <w:r>
+              <w:rPr>
+                <w:rFonts w:ascii="Arial" w:eastAsia="Times New Roman" w:hAnsi="Arial" w:cs="Arial"/>
+                <w:b/>
+                <w:bCs/>
+                <w:color w:val="000000"/>
+                <w:lang w:eastAsia="da-DK"/>
+              </w:rPr>
+              <w:t>Bruger</w:t>
+            </w:r>
+            <w:r>
+              <w:rPr>
+                <w:rFonts w:ascii="Arial" w:eastAsia="Times New Roman" w:hAnsi="Arial" w:cs="Arial"/>
+                <w:color w:val="000000"/>
+                <w:lang w:eastAsia="da-DK"/>
+              </w:rPr>
+              <w:t xml:space="preserve">: </w:t>
+            </w:r>
+            <w:r>
+              <w:rPr>
+                <w:rFonts w:ascii="Arial" w:eastAsia="Times New Roman" w:hAnsi="Arial" w:cs="Arial"/>
+                <w:color w:val="000000"/>
+                <w:lang w:eastAsia="da-DK"/>
+              </w:rPr>
+              <w:t>Indtaster nummerplade på den bookede bil, og trykker cancel.</w:t>
+            </w:r>
+            <w:r>
+              <w:rPr>
+                <w:rFonts w:ascii="Arial" w:eastAsia="Times New Roman" w:hAnsi="Arial" w:cs="Arial"/>
+                <w:color w:val="000000"/>
+                <w:lang w:eastAsia="da-DK"/>
+              </w:rPr>
+              <w:br/>
+            </w:r>
+            <w:r>
+              <w:rPr>
+                <w:rFonts w:ascii="Arial" w:eastAsia="Times New Roman" w:hAnsi="Arial" w:cs="Arial"/>
+                <w:b/>
+                <w:bCs/>
+                <w:color w:val="000000"/>
+                <w:lang w:eastAsia="da-DK"/>
+              </w:rPr>
+              <w:t>Systemet</w:t>
+            </w:r>
+            <w:r>
+              <w:rPr>
+                <w:rFonts w:ascii="Arial" w:eastAsia="Times New Roman" w:hAnsi="Arial" w:cs="Arial"/>
+                <w:color w:val="000000"/>
+                <w:lang w:eastAsia="da-DK"/>
+              </w:rPr>
+              <w:t>:</w:t>
+            </w:r>
+            <w:r>
+              <w:rPr>
+                <w:rFonts w:ascii="Arial" w:eastAsia="Times New Roman" w:hAnsi="Arial" w:cs="Arial"/>
+                <w:color w:val="000000"/>
+                <w:sz w:val="24"/>
+                <w:szCs w:val="24"/>
+                <w:lang w:eastAsia="da-DK"/>
+              </w:rPr>
+              <w:t xml:space="preserve"> </w:t>
+            </w:r>
+            <w:r>
+              <w:rPr>
+                <w:rFonts w:ascii="Arial" w:eastAsia="Times New Roman" w:hAnsi="Arial" w:cs="Arial"/>
+                <w:color w:val="000000"/>
+                <w:sz w:val="24"/>
+                <w:szCs w:val="24"/>
+                <w:lang w:eastAsia="da-DK"/>
+              </w:rPr>
+              <w:t>markere reservation cancelleret og giver en bekræfelse tilbage til brugeren.</w:t>
+            </w:r>
+          </w:p>
+          <w:p>
+            <w:pPr>
+              <w:spacing w:after="0" w:line="240" w:lineRule="auto"/>
+              <w:ind w:left="720"/>
+              <w:textAlignment w:val="baseline"/>
+              <w:rPr>
+                <w:rFonts w:ascii="Arial" w:eastAsia="Times New Roman" w:hAnsi="Arial" w:cs="Arial"/>
+                <w:color w:val="000000"/>
+                <w:sz w:val="20"/>
+                <w:szCs w:val="20"/>
+                <w:lang w:eastAsia="da-DK"/>
+              </w:rPr>
+            </w:pPr>
+          </w:p>
+        </w:tc>
+      </w:tr>
+      <w:tr>
+        <w:tc>
+          <w:tcPr>
+            <w:tcW w:w="0" w:type="auto"/>
+            <w:tcBorders>
+              <w:top w:val="single" w:sz="6" w:space="0" w:color="000000"/>
+              <w:left w:val="single" w:sz="6" w:space="0" w:color="000000"/>
+              <w:bottom w:val="single" w:sz="6" w:space="0" w:color="000000"/>
+              <w:right w:val="single" w:sz="6" w:space="0" w:color="000000"/>
+            </w:tcBorders>
+            <w:tcMar>
+              <w:top w:w="100" w:type="dxa"/>
+              <w:left w:w="100" w:type="dxa"/>
+              <w:bottom w:w="100" w:type="dxa"/>
+              <w:right w:w="100" w:type="dxa"/>
+            </w:tcMar>
+            <w:hideMark/>
+          </w:tcPr>
+          <w:p>
+            <w:pPr>
+              <w:spacing w:after="0" w:line="240" w:lineRule="auto"/>
+              <w:jc w:val="both"/>
+              <w:rPr>
+                <w:rFonts w:ascii="Times New Roman" w:eastAsia="Times New Roman" w:hAnsi="Times New Roman" w:cs="Times New Roman"/>
+                <w:sz w:val="24"/>
+                <w:szCs w:val="24"/>
+                <w:lang w:eastAsia="da-DK"/>
+              </w:rPr>
+            </w:pPr>
+            <w:r>
+              <w:rPr>
+                <w:rFonts w:ascii="Arial" w:eastAsia="Times New Roman" w:hAnsi="Arial" w:cs="Arial"/>
+                <w:color w:val="000000"/>
+                <w:lang w:eastAsia="da-DK"/>
+              </w:rPr>
+              <w:t>Alternate flow/exceptions</w:t>
+            </w:r>
+          </w:p>
+        </w:tc>
+        <w:tc>
+          <w:tcPr>
+            <w:tcW w:w="0" w:type="auto"/>
+            <w:tcBorders>
+              <w:top w:val="single" w:sz="6" w:space="0" w:color="000000"/>
+              <w:left w:val="single" w:sz="6" w:space="0" w:color="000000"/>
+              <w:bottom w:val="single" w:sz="6" w:space="0" w:color="000000"/>
+              <w:right w:val="single" w:sz="6" w:space="0" w:color="000000"/>
+            </w:tcBorders>
+            <w:tcMar>
+              <w:top w:w="100" w:type="dxa"/>
+              <w:left w:w="100" w:type="dxa"/>
+              <w:bottom w:w="100" w:type="dxa"/>
+              <w:right w:w="100" w:type="dxa"/>
+            </w:tcMar>
+            <w:hideMark/>
+          </w:tcPr>
+          <w:p>
+            <w:pPr>
+              <w:spacing w:after="0" w:line="240" w:lineRule="auto"/>
+              <w:jc w:val="both"/>
+              <w:rPr>
+                <w:rFonts w:ascii="Arial" w:eastAsia="Times New Roman" w:hAnsi="Arial" w:cs="Arial"/>
+                <w:color w:val="000000"/>
+                <w:lang w:eastAsia="da-DK"/>
+              </w:rPr>
+            </w:pPr>
+            <w:r>
+              <w:rPr>
+                <w:rFonts w:ascii="Arial" w:eastAsia="Times New Roman" w:hAnsi="Arial" w:cs="Arial"/>
+                <w:color w:val="000000"/>
+                <w:lang w:eastAsia="da-DK"/>
+              </w:rPr>
+              <w:t>2a: Hvis nummerplade feltet er tomt og der trykkes på cancel – Dialogboks ”Venlig indtast en nummerplade”</w:t>
+            </w:r>
+          </w:p>
+          <w:p>
+            <w:pPr>
+              <w:spacing w:after="0" w:line="240" w:lineRule="auto"/>
+              <w:jc w:val="both"/>
+              <w:rPr>
+                <w:rFonts w:ascii="Arial" w:eastAsia="Times New Roman" w:hAnsi="Arial" w:cs="Arial"/>
+                <w:color w:val="000000"/>
+                <w:lang w:eastAsia="da-DK"/>
+              </w:rPr>
+            </w:pPr>
+            <w:r>
+              <w:rPr>
+                <w:rFonts w:ascii="Arial" w:eastAsia="Times New Roman" w:hAnsi="Arial" w:cs="Arial"/>
+                <w:color w:val="000000"/>
+                <w:lang w:eastAsia="da-DK"/>
+              </w:rPr>
+              <w:t>2b: Indtast forkert nummerplade – Dialogboks ”Ugyldig nummerplade, prøv igen”</w:t>
+            </w:r>
+          </w:p>
+          <w:p>
+            <w:pPr>
+              <w:spacing w:after="0" w:line="240" w:lineRule="auto"/>
+              <w:jc w:val="both"/>
+              <w:rPr>
+                <w:rFonts w:ascii="Times New Roman" w:eastAsia="Times New Roman" w:hAnsi="Times New Roman" w:cs="Times New Roman"/>
+                <w:sz w:val="24"/>
+                <w:szCs w:val="24"/>
+                <w:lang w:eastAsia="da-DK"/>
+              </w:rPr>
+            </w:pPr>
+            <w:r>
+              <w:rPr>
+                <w:rFonts w:ascii="Arial" w:eastAsia="Times New Roman" w:hAnsi="Arial" w:cs="Arial"/>
+                <w:color w:val="000000"/>
+                <w:lang w:eastAsia="da-DK"/>
+              </w:rPr>
+              <w:t xml:space="preserve"> </w:t>
+            </w:r>
+          </w:p>
+        </w:tc>
+      </w:tr>
+      <w:tr>
+        <w:tc>
+          <w:tcPr>
+            <w:tcW w:w="0" w:type="auto"/>
+            <w:tcBorders>
+              <w:top w:val="single" w:sz="6" w:space="0" w:color="000000"/>
+              <w:left w:val="single" w:sz="6" w:space="0" w:color="000000"/>
+              <w:bottom w:val="single" w:sz="6" w:space="0" w:color="000000"/>
+              <w:right w:val="single" w:sz="6" w:space="0" w:color="000000"/>
+            </w:tcBorders>
+            <w:tcMar>
+              <w:top w:w="100" w:type="dxa"/>
+              <w:left w:w="100" w:type="dxa"/>
+              <w:bottom w:w="100" w:type="dxa"/>
+              <w:right w:w="100" w:type="dxa"/>
+            </w:tcMar>
+            <w:hideMark/>
+          </w:tcPr>
+          <w:p>
+            <w:pPr>
+              <w:spacing w:after="0" w:line="240" w:lineRule="auto"/>
+              <w:jc w:val="both"/>
+              <w:rPr>
+                <w:rFonts w:ascii="Times New Roman" w:eastAsia="Times New Roman" w:hAnsi="Times New Roman" w:cs="Times New Roman"/>
+                <w:sz w:val="24"/>
+                <w:szCs w:val="24"/>
+                <w:lang w:eastAsia="da-DK"/>
+              </w:rPr>
+            </w:pPr>
+            <w:r>
+              <w:rPr>
+                <w:rFonts w:ascii="Arial" w:eastAsia="Times New Roman" w:hAnsi="Arial" w:cs="Arial"/>
+                <w:color w:val="000000"/>
+                <w:lang w:eastAsia="da-DK"/>
+              </w:rPr>
+              <w:t>Post betingelser</w:t>
+            </w:r>
+          </w:p>
+        </w:tc>
+        <w:tc>
+          <w:tcPr>
+            <w:tcW w:w="0" w:type="auto"/>
+            <w:tcBorders>
+              <w:top w:val="single" w:sz="6" w:space="0" w:color="000000"/>
+              <w:left w:val="single" w:sz="6" w:space="0" w:color="000000"/>
+              <w:bottom w:val="single" w:sz="6" w:space="0" w:color="000000"/>
+              <w:right w:val="single" w:sz="6" w:space="0" w:color="000000"/>
+            </w:tcBorders>
+            <w:tcMar>
+              <w:top w:w="100" w:type="dxa"/>
+              <w:left w:w="100" w:type="dxa"/>
+              <w:bottom w:w="100" w:type="dxa"/>
+              <w:right w:w="100" w:type="dxa"/>
+            </w:tcMar>
+            <w:hideMark/>
+          </w:tcPr>
+          <w:p>
+            <w:pPr>
+              <w:spacing w:after="0" w:line="240" w:lineRule="auto"/>
+              <w:jc w:val="both"/>
+              <w:rPr>
+                <w:rFonts w:ascii="Times New Roman" w:eastAsia="Times New Roman" w:hAnsi="Times New Roman" w:cs="Times New Roman"/>
+                <w:sz w:val="24"/>
+                <w:szCs w:val="24"/>
+                <w:lang w:eastAsia="da-DK"/>
+              </w:rPr>
+            </w:pPr>
+            <w:r>
+              <w:rPr>
+                <w:rFonts w:ascii="Times New Roman" w:eastAsia="Times New Roman" w:hAnsi="Times New Roman" w:cs="Times New Roman"/>
+                <w:sz w:val="24"/>
+                <w:szCs w:val="24"/>
+                <w:lang w:eastAsia="da-DK"/>
+              </w:rPr>
+              <w:t>En bil booking er blevet cancelleret</w:t>
+            </w:r>
+          </w:p>
+        </w:tc>
+      </w:tr>
+      <w:tr>
+        <w:tc>
+          <w:tcPr>
+            <w:tcW w:w="0" w:type="auto"/>
+            <w:tcBorders>
+              <w:top w:val="single" w:sz="6" w:space="0" w:color="000000"/>
+              <w:left w:val="single" w:sz="6" w:space="0" w:color="000000"/>
+              <w:bottom w:val="single" w:sz="6" w:space="0" w:color="000000"/>
+              <w:right w:val="single" w:sz="6" w:space="0" w:color="000000"/>
+            </w:tcBorders>
+            <w:tcMar>
+              <w:top w:w="100" w:type="dxa"/>
+              <w:left w:w="100" w:type="dxa"/>
+              <w:bottom w:w="100" w:type="dxa"/>
+              <w:right w:w="100" w:type="dxa"/>
+            </w:tcMar>
+            <w:hideMark/>
+          </w:tcPr>
+          <w:p>
+            <w:pPr>
+              <w:spacing w:after="0" w:line="240" w:lineRule="auto"/>
+              <w:jc w:val="both"/>
+              <w:rPr>
+                <w:rFonts w:ascii="Times New Roman" w:eastAsia="Times New Roman" w:hAnsi="Times New Roman" w:cs="Times New Roman"/>
+                <w:sz w:val="24"/>
+                <w:szCs w:val="24"/>
+                <w:lang w:eastAsia="da-DK"/>
+              </w:rPr>
+            </w:pPr>
+            <w:r>
+              <w:rPr>
+                <w:rFonts w:ascii="Arial" w:eastAsia="Times New Roman" w:hAnsi="Arial" w:cs="Arial"/>
+                <w:color w:val="000000"/>
+                <w:lang w:eastAsia="da-DK"/>
+              </w:rPr>
               <w:t>Author</w:t>
             </w:r>
           </w:p>
@@ -4390,19 +5727,12 @@
             </w:pPr>
             <w:r>
               <w:rPr>
-                <w:rFonts w:ascii="Arial" w:eastAsia="Times New Roman" w:hAnsi="Arial" w:cs="Arial"/>
-                <w:color w:val="000000"/>
-                <w:lang w:eastAsia="da-DK"/>
-              </w:rPr>
-              <w:t>Mikkel</w:t>
-            </w:r>
-            <w:r>
-              <w:rPr>
-                <w:rFonts w:ascii="Arial" w:eastAsia="Times New Roman" w:hAnsi="Arial" w:cs="Arial"/>
-                <w:color w:val="000000"/>
-                <w:lang w:eastAsia="da-DK"/>
-              </w:rPr>
-              <w:t> </w:t>
+                <w:rFonts w:ascii="Times New Roman" w:eastAsia="Times New Roman" w:hAnsi="Times New Roman" w:cs="Times New Roman"/>
+                <w:sz w:val="24"/>
+                <w:szCs w:val="24"/>
+                <w:lang w:eastAsia="da-DK"/>
+              </w:rPr>
+              <w:t xml:space="preserve">Nikolai </w:t>
             </w:r>
           </w:p>
         </w:tc>
@@ -4422,6 +5752,119 @@
 <file path=word/numbering.xml><?xml version="1.0" encoding="utf-8"?>
 <w:numbering xmlns:wpc="http://schemas.microsoft.com/office/word/2010/wordprocessingCanvas" xmlns:cx="http://schemas.microsoft.com/office/drawing/2014/chartex" xmlns:cx1="http://schemas.microsoft.com/office/drawing/2015/9/8/chartex" xmlns:cx2="http://schemas.microsoft.com/office/drawing/2015/10/21/chartex" xmlns:cx3="http://schemas.microsoft.com/office/drawing/2016/5/9/chartex" xmlns:cx4="http://schemas.microsoft.com/office/drawing/2016/5/10/chartex" xmlns:cx5="http://schemas.microsoft.com/office/drawing/2016/5/11/chartex" xmlns:cx6="http://schemas.microsoft.com/office/drawing/2016/5/12/chartex" xmlns:cx7="http://schemas.microsoft.com/office/drawing/2016/5/13/chartex" xmlns:cx8="http://schemas.microsoft.com/office/drawing/2016/5/14/chartex" xmlns:mc="http://schemas.openxmlformats.org/markup-compatibility/2006" xmlns:aink="http://schemas.microsoft.com/office/drawing/2016/ink" xmlns:am3d="http://schemas.microsoft.com/office/drawing/2017/model3d" xmlns:o="urn:schemas-microsoft-com:office:office" xmlns:r="http://schemas.openxmlformats.org/officeDocument/2006/relationships" xmlns:m="http://schemas.openxmlformats.org/officeDocument/2006/math" xmlns:v="urn:schemas-microsoft-com:vml" xmlns:wp14="http://schemas.microsoft.com/office/word/2010/wordprocessingDrawing" xmlns:wp="http://schemas.openxmlformats.org/drawingml/2006/wordprocessingDrawing" xmlns:w10="urn:schemas-microsoft-com:office:word" xmlns:w="http://schemas.openxmlformats.org/wordprocessingml/2006/main" xmlns:w14="http://schemas.microsoft.com/office/word/2010/wordml" xmlns:w15="http://schemas.microsoft.com/office/word/2012/wordml" xmlns:w16cid="http://schemas.microsoft.com/office/word/2016/wordml/cid" xmlns:w16se="http://schemas.microsoft.com/office/word/2015/wordml/symex" xmlns:wpg="http://schemas.microsoft.com/office/word/2010/wordprocessingGroup" xmlns:wpi="http://schemas.microsoft.com/office/word/2010/wordprocessingInk" xmlns:wne="http://schemas.microsoft.com/office/word/2006/wordml" xmlns:wps="http://schemas.microsoft.com/office/word/2010/wordprocessingShape" mc:Ignorable="w14 w15 w16se w16cid wp14">
   <w:abstractNum w:abstractNumId="0" w15:restartNumberingAfterBreak="0">
+    <w:nsid w:val="0C7878F4"/>
+    <w:multiLevelType w:val="multilevel"/>
+    <w:tmpl w:val="80B07D52"/>
+    <w:lvl w:ilvl="0">
+      <w:start w:val="1"/>
+      <w:numFmt w:val="decimal"/>
+      <w:lvlText w:val="%1."/>
+      <w:lvlJc w:val="left"/>
+      <w:pPr>
+        <w:tabs>
+          <w:tab w:val="num" w:pos="720"/>
+        </w:tabs>
+        <w:ind w:left="720" w:hanging="360"/>
+      </w:pPr>
+    </w:lvl>
+    <w:lvl w:ilvl="1" w:tentative="1">
+      <w:start w:val="1"/>
+      <w:numFmt w:val="decimal"/>
+      <w:lvlText w:val="%2."/>
+      <w:lvlJc w:val="left"/>
+      <w:pPr>
+        <w:tabs>
+          <w:tab w:val="num" w:pos="1440"/>
+        </w:tabs>
+        <w:ind w:left="1440" w:hanging="360"/>
+      </w:pPr>
+    </w:lvl>
+    <w:lvl w:ilvl="2" w:tentative="1">
+      <w:start w:val="1"/>
+      <w:numFmt w:val="decimal"/>
+      <w:lvlText w:val="%3."/>
+      <w:lvlJc w:val="left"/>
+      <w:pPr>
+        <w:tabs>
+          <w:tab w:val="num" w:pos="2160"/>
+        </w:tabs>
+        <w:ind w:left="2160" w:hanging="360"/>
+      </w:pPr>
+    </w:lvl>
+    <w:lvl w:ilvl="3" w:tentative="1">
+      <w:start w:val="1"/>
+      <w:numFmt w:val="decimal"/>
+      <w:lvlText w:val="%4."/>
+      <w:lvlJc w:val="left"/>
+      <w:pPr>
+        <w:tabs>
+          <w:tab w:val="num" w:pos="2880"/>
+        </w:tabs>
+        <w:ind w:left="2880" w:hanging="360"/>
+      </w:pPr>
+    </w:lvl>
+    <w:lvl w:ilvl="4" w:tentative="1">
+      <w:start w:val="1"/>
+      <w:numFmt w:val="decimal"/>
+      <w:lvlText w:val="%5."/>
+      <w:lvlJc w:val="left"/>
+      <w:pPr>
+        <w:tabs>
+          <w:tab w:val="num" w:pos="3600"/>
+        </w:tabs>
+        <w:ind w:left="3600" w:hanging="360"/>
+      </w:pPr>
+    </w:lvl>
+    <w:lvl w:ilvl="5" w:tentative="1">
+      <w:start w:val="1"/>
+      <w:numFmt w:val="decimal"/>
+      <w:lvlText w:val="%6."/>
+      <w:lvlJc w:val="left"/>
+      <w:pPr>
+        <w:tabs>
+          <w:tab w:val="num" w:pos="4320"/>
+        </w:tabs>
+        <w:ind w:left="4320" w:hanging="360"/>
+      </w:pPr>
+    </w:lvl>
+    <w:lvl w:ilvl="6" w:tentative="1">
+      <w:start w:val="1"/>
+      <w:numFmt w:val="decimal"/>
+      <w:lvlText w:val="%7."/>
+      <w:lvlJc w:val="left"/>
+      <w:pPr>
+        <w:tabs>
+          <w:tab w:val="num" w:pos="5040"/>
+        </w:tabs>
+        <w:ind w:left="5040" w:hanging="360"/>
+      </w:pPr>
+    </w:lvl>
+    <w:lvl w:ilvl="7" w:tentative="1">
+      <w:start w:val="1"/>
+      <w:numFmt w:val="decimal"/>
+      <w:lvlText w:val="%8."/>
+      <w:lvlJc w:val="left"/>
+      <w:pPr>
+        <w:tabs>
+          <w:tab w:val="num" w:pos="5760"/>
+        </w:tabs>
+        <w:ind w:left="5760" w:hanging="360"/>
+      </w:pPr>
+    </w:lvl>
+    <w:lvl w:ilvl="8" w:tentative="1">
+      <w:start w:val="1"/>
+      <w:numFmt w:val="decimal"/>
+      <w:lvlText w:val="%9."/>
+      <w:lvlJc w:val="left"/>
+      <w:pPr>
+        <w:tabs>
+          <w:tab w:val="num" w:pos="6480"/>
+        </w:tabs>
+        <w:ind w:left="6480" w:hanging="360"/>
+      </w:pPr>
+    </w:lvl>
+  </w:abstractNum>
+  <w:abstractNum w:abstractNumId="1" w15:restartNumberingAfterBreak="0">
     <w:nsid w:val="1B64133B"/>
     <w:multiLevelType w:val="multilevel"/>
     <w:tmpl w:val="EBA6F5DA"/>
@@ -4534,7 +5977,7 @@
       </w:pPr>
     </w:lvl>
   </w:abstractNum>
-  <w:abstractNum w:abstractNumId="1" w15:restartNumberingAfterBreak="0">
+  <w:abstractNum w:abstractNumId="2" w15:restartNumberingAfterBreak="0">
     <w:nsid w:val="38001C0A"/>
     <w:multiLevelType w:val="hybridMultilevel"/>
     <w:tmpl w:val="DB56EAB2"/>
@@ -4647,7 +6090,7 @@
       </w:rPr>
     </w:lvl>
   </w:abstractNum>
-  <w:abstractNum w:abstractNumId="2" w15:restartNumberingAfterBreak="0">
+  <w:abstractNum w:abstractNumId="3" w15:restartNumberingAfterBreak="0">
     <w:nsid w:val="601677D7"/>
     <w:multiLevelType w:val="multilevel"/>
     <w:tmpl w:val="80B07D52"/>
@@ -4760,7 +6203,7 @@
       </w:pPr>
     </w:lvl>
   </w:abstractNum>
-  <w:abstractNum w:abstractNumId="3" w15:restartNumberingAfterBreak="0">
+  <w:abstractNum w:abstractNumId="4" w15:restartNumberingAfterBreak="0">
     <w:nsid w:val="6EDD61D1"/>
     <w:multiLevelType w:val="hybridMultilevel"/>
     <w:tmpl w:val="E9061462"/>
@@ -4872,7 +6315,7 @@
       </w:rPr>
     </w:lvl>
   </w:abstractNum>
-  <w:abstractNum w:abstractNumId="4" w15:restartNumberingAfterBreak="0">
+  <w:abstractNum w:abstractNumId="5" w15:restartNumberingAfterBreak="0">
     <w:nsid w:val="7E944B5D"/>
     <w:multiLevelType w:val="multilevel"/>
     <w:tmpl w:val="EBA6F5DA"/>
@@ -4986,19 +6429,22 @@
     </w:lvl>
   </w:abstractNum>
   <w:num w:numId="1">
+    <w:abstractNumId w:val="4"/>
+  </w:num>
+  <w:num w:numId="2">
     <w:abstractNumId w:val="3"/>
   </w:num>
-  <w:num w:numId="2">
+  <w:num w:numId="3">
+    <w:abstractNumId w:val="1"/>
+  </w:num>
+  <w:num w:numId="4">
+    <w:abstractNumId w:val="5"/>
+  </w:num>
+  <w:num w:numId="5">
     <w:abstractNumId w:val="2"/>
   </w:num>
-  <w:num w:numId="3">
+  <w:num w:numId="6">
     <w:abstractNumId w:val="0"/>
-  </w:num>
-  <w:num w:numId="4">
-    <w:abstractNumId w:val="4"/>
-  </w:num>
-  <w:num w:numId="5">
-    <w:abstractNumId w:val="1"/>
   </w:num>
 </w:numbering>
 </file>

</xml_diff>